<commit_message>
METS Profile for Datasets
</commit_message>
<xml_diff>
--- a/BCMETScomplexarticle.docx
+++ b/BCMETScomplexarticle.docx
@@ -609,6 +609,7 @@
                     </w:rPr>
                     <w:t>&lt;</w:t>
                   </w:r>
+                  <w:proofErr w:type="spellStart"/>
                   <w:r>
                     <w:rPr>
                       <w:rFonts w:ascii="Verdana" w:hAnsi="Verdana"/>
@@ -618,6 +619,7 @@
                     </w:rPr>
                     <w:t>mets</w:t>
                   </w:r>
+                  <w:proofErr w:type="spellEnd"/>
                   <w:r>
                     <w:rPr>
                       <w:rFonts w:ascii="Verdana" w:hAnsi="Verdana"/>
@@ -625,7 +627,16 @@
                       <w:sz w:val="18"/>
                       <w:szCs w:val="18"/>
                     </w:rPr>
-                    <w:t>&gt; USE attribute values</w:t>
+                    <w:t>&gt; TYPE</w:t>
+                  </w:r>
+                  <w:r>
+                    <w:rPr>
+                      <w:rFonts w:ascii="Verdana" w:hAnsi="Verdana"/>
+                      <w:b/>
+                      <w:sz w:val="18"/>
+                      <w:szCs w:val="18"/>
+                    </w:rPr>
+                    <w:t xml:space="preserve"> attribute values</w:t>
                   </w:r>
                 </w:p>
                 <w:tbl>
@@ -1389,8 +1400,6 @@
                     <w:framePr w:hSpace="180" w:wrap="around" w:vAnchor="text" w:hAnchor="text" w:xAlign="right" w:y="1"/>
                     <w:suppressOverlap/>
                   </w:pPr>
-                  <w:bookmarkStart w:id="0" w:name="_GoBack"/>
-                  <w:bookmarkEnd w:id="0"/>
                 </w:p>
               </w:tc>
             </w:tr>
@@ -2861,31 +2870,34 @@
                           <w:suppressOverlap/>
                         </w:pPr>
                         <w:r>
+                          <w:t>2</w:t>
+                        </w:r>
+                      </w:p>
+                    </w:tc>
+                    <w:tc>
+                      <w:tcPr>
+                        <w:tcW w:w="6802" w:type="dxa"/>
+                      </w:tcPr>
+                      <w:p>
+                        <w:pPr>
+                          <w:pStyle w:val="NoSpacing"/>
+                          <w:framePr w:hSpace="180" w:wrap="around" w:vAnchor="text" w:hAnchor="text" w:xAlign="right" w:y="1"/>
+                          <w:suppressOverlap/>
+                        </w:pPr>
+                        <w:r>
+                          <w:t>A conforming METS document will contain no more than one &lt;</w:t>
+                        </w:r>
+                        <w:proofErr w:type="spellStart"/>
+                        <w:r>
+                          <w:t>amdSec</w:t>
+                        </w:r>
+                        <w:proofErr w:type="spellEnd"/>
+                        <w:r>
+                          <w:t xml:space="preserve">&gt; </w:t>
+                        </w:r>
+                        <w:r>
                           <w:lastRenderedPageBreak/>
-                          <w:t>2</w:t>
-                        </w:r>
-                      </w:p>
-                    </w:tc>
-                    <w:tc>
-                      <w:tcPr>
-                        <w:tcW w:w="6802" w:type="dxa"/>
-                      </w:tcPr>
-                      <w:p>
-                        <w:pPr>
-                          <w:pStyle w:val="NoSpacing"/>
-                          <w:framePr w:hSpace="180" w:wrap="around" w:vAnchor="text" w:hAnchor="text" w:xAlign="right" w:y="1"/>
-                          <w:suppressOverlap/>
-                        </w:pPr>
-                        <w:r>
-                          <w:t>A conforming METS document will contain no more than one &lt;</w:t>
-                        </w:r>
-                        <w:proofErr w:type="spellStart"/>
-                        <w:r>
-                          <w:t>amdSec</w:t>
-                        </w:r>
-                        <w:proofErr w:type="spellEnd"/>
-                        <w:r>
-                          <w:t>&gt; element. All &lt;</w:t>
+                          <w:t>element. All &lt;</w:t>
                         </w:r>
                         <w:proofErr w:type="spellStart"/>
                         <w:r>
@@ -2942,6 +2954,7 @@
                           <w:suppressOverlap/>
                         </w:pPr>
                         <w:r>
+                          <w:lastRenderedPageBreak/>
                           <w:t>3</w:t>
                         </w:r>
                       </w:p>
@@ -3008,37 +3021,15 @@
                           <w:suppressOverlap/>
                         </w:pPr>
                         <w:r>
-                          <w:t xml:space="preserve">A digital copy of signed permission forms will be stored as base 64 </w:t>
+                          <w:t>A &lt;</w:t>
                         </w:r>
                         <w:proofErr w:type="spellStart"/>
                         <w:r>
-                          <w:t>bindata</w:t>
+                          <w:t>digiprovMD</w:t>
                         </w:r>
                         <w:proofErr w:type="spellEnd"/>
                         <w:r>
-                          <w:t xml:space="preserve"> inside an &lt;</w:t>
-                        </w:r>
-                        <w:proofErr w:type="spellStart"/>
-                        <w:r>
-                          <w:t>mdWrap</w:t>
-                        </w:r>
-                        <w:proofErr w:type="spellEnd"/>
-                        <w:r>
-                          <w:t>&gt;</w:t>
-                        </w:r>
-                        <w:r>
-                          <w:t xml:space="preserve">; the </w:t>
-                        </w:r>
-                        <w:proofErr w:type="spellStart"/>
-                        <w:r>
-                          <w:t>mdWrap</w:t>
-                        </w:r>
-                        <w:proofErr w:type="spellEnd"/>
-                        <w:r>
-                          <w:t xml:space="preserve"> must have </w:t>
-                        </w:r>
-                        <w:r>
-                          <w:t>an ID attribute</w:t>
+                          <w:t>&gt; may be created for each file group to record information about the migration/transformation of the files in the group subsequent to the original digitization to its current incarnation as a digital object.</w:t>
                         </w:r>
                       </w:p>
                     </w:tc>
@@ -3070,7 +3061,7 @@
                           <w:suppressOverlap/>
                         </w:pPr>
                         <w:r>
-                          <w:t>A &lt;</w:t>
+                          <w:t>Each &lt;</w:t>
                         </w:r>
                         <w:proofErr w:type="spellStart"/>
                         <w:r>
@@ -3078,16 +3069,7 @@
                         </w:r>
                         <w:proofErr w:type="spellEnd"/>
                         <w:r>
-                          <w:t xml:space="preserve">&gt; may be created for </w:t>
-                        </w:r>
-                        <w:r>
-                          <w:t>each file group to record information about the migration/transformation of the files in the group subsequent to the original digitization to its current incarnation as a digital o</w:t>
-                        </w:r>
-                        <w:r>
-                          <w:t>b</w:t>
-                        </w:r>
-                        <w:r>
-                          <w:t>ject.</w:t>
+                          <w:t>&gt; element must include an ID attribute.</w:t>
                         </w:r>
                       </w:p>
                     </w:tc>
@@ -3106,6 +3088,8 @@
                         <w:r>
                           <w:t>6</w:t>
                         </w:r>
+                        <w:bookmarkStart w:id="0" w:name="_GoBack"/>
+                        <w:bookmarkEnd w:id="0"/>
                       </w:p>
                     </w:tc>
                     <w:tc>
@@ -3119,21 +3103,31 @@
                           <w:suppressOverlap/>
                         </w:pPr>
                         <w:r>
-                          <w:t xml:space="preserve">Each </w:t>
-                        </w:r>
-                        <w:r>
-                          <w:t>&lt;</w:t>
+                          <w:t xml:space="preserve">Digital provenance md include a local </w:t>
                         </w:r>
                         <w:proofErr w:type="spellStart"/>
                         <w:r>
-                          <w:t>digiprovMD</w:t>
+                          <w:t>BCprovenance</w:t>
                         </w:r>
                         <w:proofErr w:type="spellEnd"/>
                         <w:r>
-                          <w:t xml:space="preserve">&gt; element </w:t>
-                        </w:r>
-                        <w:r>
-                          <w:t>must include an ID attribute.</w:t>
+                          <w:t xml:space="preserve"> element wrapped in &lt;</w:t>
+                        </w:r>
+                        <w:proofErr w:type="spellStart"/>
+                        <w:r>
+                          <w:t>mdWrap</w:t>
+                        </w:r>
+                        <w:proofErr w:type="spellEnd"/>
+                        <w:r>
+                          <w:t>&gt;&lt;</w:t>
+                        </w:r>
+                        <w:proofErr w:type="spellStart"/>
+                        <w:r>
+                          <w:t>xmlData</w:t>
+                        </w:r>
+                        <w:proofErr w:type="spellEnd"/>
+                        <w:r>
+                          <w:t>&gt;</w:t>
                         </w:r>
                       </w:p>
                     </w:tc>
@@ -3149,9 +3143,6 @@
                           <w:framePr w:hSpace="180" w:wrap="around" w:vAnchor="text" w:hAnchor="text" w:xAlign="right" w:y="1"/>
                           <w:suppressOverlap/>
                         </w:pPr>
-                        <w:r>
-                          <w:t>7</w:t>
-                        </w:r>
                       </w:p>
                     </w:tc>
                     <w:tc>
@@ -3164,39 +3155,6 @@
                           <w:framePr w:hSpace="180" w:wrap="around" w:vAnchor="text" w:hAnchor="text" w:xAlign="right" w:y="1"/>
                           <w:suppressOverlap/>
                         </w:pPr>
-                        <w:r>
-                          <w:t xml:space="preserve">Digital provenance md include a local </w:t>
-                        </w:r>
-                        <w:proofErr w:type="spellStart"/>
-                        <w:r>
-                          <w:t>BCprovenance</w:t>
-                        </w:r>
-                        <w:proofErr w:type="spellEnd"/>
-                        <w:r>
-                          <w:t xml:space="preserve"> element wrapped in </w:t>
-                        </w:r>
-                        <w:r>
-                          <w:t>&lt;</w:t>
-                        </w:r>
-                        <w:proofErr w:type="spellStart"/>
-                        <w:r>
-                          <w:t>mdWrap</w:t>
-                        </w:r>
-                        <w:proofErr w:type="spellEnd"/>
-                        <w:r>
-                          <w:t>&gt;</w:t>
-                        </w:r>
-                        <w:r>
-                          <w:t>&lt;</w:t>
-                        </w:r>
-                        <w:proofErr w:type="spellStart"/>
-                        <w:r>
-                          <w:t>xmlData</w:t>
-                        </w:r>
-                        <w:proofErr w:type="spellEnd"/>
-                        <w:r>
-                          <w:t>&gt;</w:t>
-                        </w:r>
                       </w:p>
                     </w:tc>
                   </w:tr>

</xml_diff>